<commit_message>
Some fixes in DB homeworks
</commit_message>
<xml_diff>
--- a/SoftwareTechnoligies/DataBases/04. SQL intro/Homework.docx
+++ b/SoftwareTechnoligies/DataBases/04. SQL intro/Homework.docx
@@ -1876,6 +1876,70 @@
     </w:p>
     <w:p>
       <w:pPr>
+        <w:autoSpaceDE w:val="0"/>
+        <w:autoSpaceDN w:val="0"/>
+        <w:adjustRightInd w:val="0"/>
+        <w:spacing w:after="0" w:line="240" w:lineRule="auto"/>
+        <w:ind w:firstLine="540"/>
+        <w:rPr>
+          <w:rFonts w:ascii="Courier New" w:hAnsi="Courier New" w:cs="Courier New"/>
+          <w:noProof/>
+          <w:sz w:val="20"/>
+          <w:szCs w:val="20"/>
+        </w:rPr>
+      </w:pPr>
+      <w:r>
+        <w:rPr>
+          <w:rFonts w:ascii="Courier New" w:hAnsi="Courier New" w:cs="Courier New"/>
+          <w:noProof/>
+          <w:color w:val="0000FF"/>
+          <w:sz w:val="20"/>
+          <w:szCs w:val="20"/>
+        </w:rPr>
+        <w:lastRenderedPageBreak/>
+        <w:t>WHERE</w:t>
+      </w:r>
+      <w:r>
+        <w:rPr>
+          <w:rFonts w:ascii="Courier New" w:hAnsi="Courier New" w:cs="Courier New"/>
+          <w:noProof/>
+          <w:sz w:val="20"/>
+          <w:szCs w:val="20"/>
+        </w:rPr>
+        <w:t xml:space="preserve"> e.ManagerId </w:t>
+      </w:r>
+      <w:r>
+        <w:rPr>
+          <w:rFonts w:ascii="Courier New" w:hAnsi="Courier New" w:cs="Courier New"/>
+          <w:noProof/>
+          <w:color w:val="0000FF"/>
+          <w:sz w:val="20"/>
+          <w:szCs w:val="20"/>
+        </w:rPr>
+        <w:t>IS</w:t>
+      </w:r>
+      <w:r>
+        <w:rPr>
+          <w:rFonts w:ascii="Courier New" w:hAnsi="Courier New" w:cs="Courier New"/>
+          <w:noProof/>
+          <w:sz w:val="20"/>
+          <w:szCs w:val="20"/>
+        </w:rPr>
+        <w:t xml:space="preserve"> </w:t>
+      </w:r>
+      <w:r>
+        <w:rPr>
+          <w:rFonts w:ascii="Courier New" w:hAnsi="Courier New" w:cs="Courier New"/>
+          <w:noProof/>
+          <w:color w:val="0000FF"/>
+          <w:sz w:val="20"/>
+          <w:szCs w:val="20"/>
+        </w:rPr>
+        <w:t>NULL</w:t>
+      </w:r>
+    </w:p>
+    <w:p>
+      <w:pPr>
         <w:pStyle w:val="ListParagraph"/>
         <w:numPr>
           <w:ilvl w:val="0"/>
@@ -1899,7 +1963,6 @@
           <w:sz w:val="20"/>
           <w:szCs w:val="20"/>
         </w:rPr>
-        <w:lastRenderedPageBreak/>
         <w:t>SELECT</w:t>
       </w:r>
       <w:r>
@@ -2510,7 +2573,16 @@
           <w:sz w:val="20"/>
           <w:szCs w:val="20"/>
         </w:rPr>
-        <w:t xml:space="preserve"> [Full name],</w:t>
+        <w:t xml:space="preserve"> </w:t>
+      </w:r>
+      <w:r>
+        <w:rPr>
+          <w:rFonts w:ascii="Courier New" w:hAnsi="Courier New" w:cs="Courier New"/>
+          <w:noProof/>
+          <w:sz w:val="20"/>
+          <w:szCs w:val="20"/>
+        </w:rPr>
+        <w:t>[Full name],</w:t>
       </w:r>
     </w:p>
     <w:p>
@@ -2826,7 +2898,16 @@
           <w:sz w:val="20"/>
           <w:szCs w:val="20"/>
         </w:rPr>
-        <w:t xml:space="preserve"> [Full name],</w:t>
+        <w:t xml:space="preserve"> </w:t>
+      </w:r>
+      <w:r>
+        <w:rPr>
+          <w:rFonts w:ascii="Courier New" w:hAnsi="Courier New" w:cs="Courier New"/>
+          <w:noProof/>
+          <w:sz w:val="20"/>
+          <w:szCs w:val="20"/>
+        </w:rPr>
+        <w:t>[Full name],</w:t>
       </w:r>
     </w:p>
     <w:p>
@@ -3108,7 +3189,16 @@
           <w:sz w:val="20"/>
           <w:szCs w:val="20"/>
         </w:rPr>
-        <w:t xml:space="preserve"> [Full name],</w:t>
+        <w:t xml:space="preserve"> </w:t>
+      </w:r>
+      <w:r>
+        <w:rPr>
+          <w:rFonts w:ascii="Courier New" w:hAnsi="Courier New" w:cs="Courier New"/>
+          <w:noProof/>
+          <w:sz w:val="20"/>
+          <w:szCs w:val="20"/>
+        </w:rPr>
+        <w:t>[Full name],</w:t>
       </w:r>
     </w:p>
     <w:p>
@@ -3151,64 +3241,26 @@
           <w:sz w:val="20"/>
           <w:szCs w:val="20"/>
         </w:rPr>
-        <w:t xml:space="preserve">FirstName </w:t>
-      </w:r>
-      <w:r>
-        <w:rPr>
-          <w:rFonts w:ascii="Courier New" w:hAnsi="Courier New" w:cs="Courier New"/>
-          <w:noProof/>
-          <w:color w:val="808080"/>
-          <w:sz w:val="20"/>
-          <w:szCs w:val="20"/>
-        </w:rPr>
-        <w:t>+</w:t>
-      </w:r>
-      <w:r>
-        <w:rPr>
-          <w:rFonts w:ascii="Courier New" w:hAnsi="Courier New" w:cs="Courier New"/>
-          <w:noProof/>
-          <w:sz w:val="20"/>
-          <w:szCs w:val="20"/>
-        </w:rPr>
-        <w:t xml:space="preserve"> </w:t>
-      </w:r>
-      <w:r>
-        <w:rPr>
-          <w:rFonts w:ascii="Courier New" w:hAnsi="Courier New" w:cs="Courier New"/>
-          <w:noProof/>
-          <w:color w:val="FF0000"/>
-          <w:sz w:val="20"/>
-          <w:szCs w:val="20"/>
-        </w:rPr>
-        <w:t>' '</w:t>
-      </w:r>
-      <w:r>
-        <w:rPr>
-          <w:rFonts w:ascii="Courier New" w:hAnsi="Courier New" w:cs="Courier New"/>
-          <w:noProof/>
-          <w:sz w:val="20"/>
-          <w:szCs w:val="20"/>
-        </w:rPr>
-        <w:t xml:space="preserve"> </w:t>
-      </w:r>
-      <w:r>
-        <w:rPr>
-          <w:rFonts w:ascii="Courier New" w:hAnsi="Courier New" w:cs="Courier New"/>
-          <w:noProof/>
-          <w:color w:val="808080"/>
-          <w:sz w:val="20"/>
-          <w:szCs w:val="20"/>
-        </w:rPr>
-        <w:t>+</w:t>
-      </w:r>
-      <w:r>
-        <w:rPr>
-          <w:rFonts w:ascii="Courier New" w:hAnsi="Courier New" w:cs="Courier New"/>
-          <w:noProof/>
-          <w:sz w:val="20"/>
-          <w:szCs w:val="20"/>
-        </w:rPr>
-        <w:t xml:space="preserve"> m</w:t>
+        <w:t>FirstName</w:t>
+      </w:r>
+      <w:r>
+        <w:rPr>
+          <w:rFonts w:ascii="Courier New" w:hAnsi="Courier New" w:cs="Courier New"/>
+          <w:noProof/>
+          <w:color w:val="0000FF"/>
+          <w:sz w:val="20"/>
+          <w:szCs w:val="20"/>
+        </w:rPr>
+        <w:t xml:space="preserve"> + ' ' + </w:t>
+      </w:r>
+      <w:r>
+        <w:rPr>
+          <w:rFonts w:ascii="Courier New" w:hAnsi="Courier New" w:cs="Courier New"/>
+          <w:noProof/>
+          <w:sz w:val="20"/>
+          <w:szCs w:val="20"/>
+        </w:rPr>
+        <w:t>m</w:t>
       </w:r>
       <w:r>
         <w:rPr>
@@ -3519,7 +3571,16 @@
           <w:sz w:val="20"/>
           <w:szCs w:val="20"/>
         </w:rPr>
-        <w:t xml:space="preserve"> [Full name],</w:t>
+        <w:t xml:space="preserve"> </w:t>
+      </w:r>
+      <w:r>
+        <w:rPr>
+          <w:rFonts w:ascii="Courier New" w:hAnsi="Courier New" w:cs="Courier New"/>
+          <w:noProof/>
+          <w:sz w:val="20"/>
+          <w:szCs w:val="20"/>
+        </w:rPr>
+        <w:t>[Full name],</w:t>
       </w:r>
     </w:p>
     <w:p>
@@ -3563,64 +3624,26 @@
           <w:sz w:val="20"/>
           <w:szCs w:val="20"/>
         </w:rPr>
-        <w:t xml:space="preserve">FirstName </w:t>
-      </w:r>
-      <w:r>
-        <w:rPr>
-          <w:rFonts w:ascii="Courier New" w:hAnsi="Courier New" w:cs="Courier New"/>
-          <w:noProof/>
-          <w:color w:val="808080"/>
-          <w:sz w:val="20"/>
-          <w:szCs w:val="20"/>
-        </w:rPr>
-        <w:t>+</w:t>
-      </w:r>
-      <w:r>
-        <w:rPr>
-          <w:rFonts w:ascii="Courier New" w:hAnsi="Courier New" w:cs="Courier New"/>
-          <w:noProof/>
-          <w:sz w:val="20"/>
-          <w:szCs w:val="20"/>
-        </w:rPr>
-        <w:t xml:space="preserve"> </w:t>
-      </w:r>
-      <w:r>
-        <w:rPr>
-          <w:rFonts w:ascii="Courier New" w:hAnsi="Courier New" w:cs="Courier New"/>
-          <w:noProof/>
-          <w:color w:val="FF0000"/>
-          <w:sz w:val="20"/>
-          <w:szCs w:val="20"/>
-        </w:rPr>
-        <w:t>' '</w:t>
-      </w:r>
-      <w:r>
-        <w:rPr>
-          <w:rFonts w:ascii="Courier New" w:hAnsi="Courier New" w:cs="Courier New"/>
-          <w:noProof/>
-          <w:sz w:val="20"/>
-          <w:szCs w:val="20"/>
-        </w:rPr>
-        <w:t xml:space="preserve"> </w:t>
-      </w:r>
-      <w:r>
-        <w:rPr>
-          <w:rFonts w:ascii="Courier New" w:hAnsi="Courier New" w:cs="Courier New"/>
-          <w:noProof/>
-          <w:color w:val="808080"/>
-          <w:sz w:val="20"/>
-          <w:szCs w:val="20"/>
-        </w:rPr>
-        <w:t>+</w:t>
-      </w:r>
-      <w:r>
-        <w:rPr>
-          <w:rFonts w:ascii="Courier New" w:hAnsi="Courier New" w:cs="Courier New"/>
-          <w:noProof/>
-          <w:sz w:val="20"/>
-          <w:szCs w:val="20"/>
-        </w:rPr>
-        <w:t xml:space="preserve"> m</w:t>
+        <w:t>FirstName</w:t>
+      </w:r>
+      <w:r>
+        <w:rPr>
+          <w:rFonts w:ascii="Courier New" w:hAnsi="Courier New" w:cs="Courier New"/>
+          <w:noProof/>
+          <w:color w:val="0000FF"/>
+          <w:sz w:val="20"/>
+          <w:szCs w:val="20"/>
+        </w:rPr>
+        <w:t xml:space="preserve"> + ' ' + </w:t>
+      </w:r>
+      <w:r>
+        <w:rPr>
+          <w:rFonts w:ascii="Courier New" w:hAnsi="Courier New" w:cs="Courier New"/>
+          <w:noProof/>
+          <w:sz w:val="20"/>
+          <w:szCs w:val="20"/>
+        </w:rPr>
+        <w:t>m</w:t>
       </w:r>
       <w:r>
         <w:rPr>
@@ -4369,7 +4392,16 @@
           <w:sz w:val="20"/>
           <w:szCs w:val="20"/>
         </w:rPr>
-        <w:t xml:space="preserve"> [Employee name],</w:t>
+        <w:t xml:space="preserve"> [</w:t>
+      </w:r>
+      <w:r>
+        <w:rPr>
+          <w:rFonts w:ascii="Courier New" w:hAnsi="Courier New" w:cs="Courier New"/>
+          <w:noProof/>
+          <w:sz w:val="20"/>
+          <w:szCs w:val="20"/>
+        </w:rPr>
+        <w:t>Employee name],</w:t>
       </w:r>
     </w:p>
     <w:p>
@@ -4412,64 +4444,26 @@
           <w:sz w:val="20"/>
           <w:szCs w:val="20"/>
         </w:rPr>
-        <w:t xml:space="preserve">FirstName </w:t>
-      </w:r>
-      <w:r>
-        <w:rPr>
-          <w:rFonts w:ascii="Courier New" w:hAnsi="Courier New" w:cs="Courier New"/>
-          <w:noProof/>
-          <w:color w:val="808080"/>
-          <w:sz w:val="20"/>
-          <w:szCs w:val="20"/>
-        </w:rPr>
-        <w:t>+</w:t>
-      </w:r>
-      <w:r>
-        <w:rPr>
-          <w:rFonts w:ascii="Courier New" w:hAnsi="Courier New" w:cs="Courier New"/>
-          <w:noProof/>
-          <w:sz w:val="20"/>
-          <w:szCs w:val="20"/>
-        </w:rPr>
-        <w:t xml:space="preserve"> </w:t>
-      </w:r>
-      <w:r>
-        <w:rPr>
-          <w:rFonts w:ascii="Courier New" w:hAnsi="Courier New" w:cs="Courier New"/>
-          <w:noProof/>
-          <w:color w:val="FF0000"/>
-          <w:sz w:val="20"/>
-          <w:szCs w:val="20"/>
-        </w:rPr>
-        <w:t>' '</w:t>
-      </w:r>
-      <w:r>
-        <w:rPr>
-          <w:rFonts w:ascii="Courier New" w:hAnsi="Courier New" w:cs="Courier New"/>
-          <w:noProof/>
-          <w:sz w:val="20"/>
-          <w:szCs w:val="20"/>
-        </w:rPr>
-        <w:t xml:space="preserve"> </w:t>
-      </w:r>
-      <w:r>
-        <w:rPr>
-          <w:rFonts w:ascii="Courier New" w:hAnsi="Courier New" w:cs="Courier New"/>
-          <w:noProof/>
-          <w:color w:val="808080"/>
-          <w:sz w:val="20"/>
-          <w:szCs w:val="20"/>
-        </w:rPr>
-        <w:t>+</w:t>
-      </w:r>
-      <w:r>
-        <w:rPr>
-          <w:rFonts w:ascii="Courier New" w:hAnsi="Courier New" w:cs="Courier New"/>
-          <w:noProof/>
-          <w:sz w:val="20"/>
-          <w:szCs w:val="20"/>
-        </w:rPr>
-        <w:t xml:space="preserve"> m</w:t>
+        <w:t>FirstName</w:t>
+      </w:r>
+      <w:r>
+        <w:rPr>
+          <w:rFonts w:ascii="Courier New" w:hAnsi="Courier New" w:cs="Courier New"/>
+          <w:noProof/>
+          <w:color w:val="0000FF"/>
+          <w:sz w:val="20"/>
+          <w:szCs w:val="20"/>
+        </w:rPr>
+        <w:t xml:space="preserve"> + ' ' + </w:t>
+      </w:r>
+      <w:r>
+        <w:rPr>
+          <w:rFonts w:ascii="Courier New" w:hAnsi="Courier New" w:cs="Courier New"/>
+          <w:noProof/>
+          <w:sz w:val="20"/>
+          <w:szCs w:val="20"/>
+        </w:rPr>
+        <w:t>m</w:t>
       </w:r>
       <w:r>
         <w:rPr>
@@ -4740,16 +4734,6 @@
         </w:rPr>
         <w:t>EmployeeID</w:t>
       </w:r>
-      <w:r>
-        <w:rPr>
-          <w:rFonts w:ascii="Courier New" w:hAnsi="Courier New" w:cs="Courier New"/>
-          <w:noProof/>
-          <w:color w:val="0000FF"/>
-          <w:sz w:val="20"/>
-          <w:szCs w:val="20"/>
-        </w:rPr>
-        <w:t>Sd</w:t>
-      </w:r>
     </w:p>
     <w:p>
       <w:pPr>
@@ -4816,64 +4800,26 @@
           <w:sz w:val="20"/>
           <w:szCs w:val="20"/>
         </w:rPr>
-        <w:t xml:space="preserve">FirstName </w:t>
-      </w:r>
-      <w:r>
-        <w:rPr>
-          <w:rFonts w:ascii="Courier New" w:hAnsi="Courier New" w:cs="Courier New"/>
-          <w:noProof/>
-          <w:color w:val="808080"/>
-          <w:sz w:val="20"/>
-          <w:szCs w:val="20"/>
-        </w:rPr>
-        <w:t>+</w:t>
-      </w:r>
-      <w:r>
-        <w:rPr>
-          <w:rFonts w:ascii="Courier New" w:hAnsi="Courier New" w:cs="Courier New"/>
-          <w:noProof/>
-          <w:sz w:val="20"/>
-          <w:szCs w:val="20"/>
-        </w:rPr>
-        <w:t xml:space="preserve"> </w:t>
-      </w:r>
-      <w:r>
-        <w:rPr>
-          <w:rFonts w:ascii="Courier New" w:hAnsi="Courier New" w:cs="Courier New"/>
-          <w:noProof/>
-          <w:color w:val="FF0000"/>
-          <w:sz w:val="20"/>
-          <w:szCs w:val="20"/>
-        </w:rPr>
-        <w:t>' '</w:t>
-      </w:r>
-      <w:r>
-        <w:rPr>
-          <w:rFonts w:ascii="Courier New" w:hAnsi="Courier New" w:cs="Courier New"/>
-          <w:noProof/>
-          <w:sz w:val="20"/>
-          <w:szCs w:val="20"/>
-        </w:rPr>
-        <w:t xml:space="preserve"> </w:t>
-      </w:r>
-      <w:r>
-        <w:rPr>
-          <w:rFonts w:ascii="Courier New" w:hAnsi="Courier New" w:cs="Courier New"/>
-          <w:noProof/>
-          <w:color w:val="808080"/>
-          <w:sz w:val="20"/>
-          <w:szCs w:val="20"/>
-        </w:rPr>
-        <w:t>+</w:t>
-      </w:r>
-      <w:r>
-        <w:rPr>
-          <w:rFonts w:ascii="Courier New" w:hAnsi="Courier New" w:cs="Courier New"/>
-          <w:noProof/>
-          <w:sz w:val="20"/>
-          <w:szCs w:val="20"/>
-        </w:rPr>
-        <w:t xml:space="preserve"> e</w:t>
+        <w:t>FirstName</w:t>
+      </w:r>
+      <w:r>
+        <w:rPr>
+          <w:rFonts w:ascii="Courier New" w:hAnsi="Courier New" w:cs="Courier New"/>
+          <w:noProof/>
+          <w:color w:val="0000FF"/>
+          <w:sz w:val="20"/>
+          <w:szCs w:val="20"/>
+        </w:rPr>
+        <w:t xml:space="preserve"> + ' ' + </w:t>
+      </w:r>
+      <w:r>
+        <w:rPr>
+          <w:rFonts w:ascii="Courier New" w:hAnsi="Courier New" w:cs="Courier New"/>
+          <w:noProof/>
+          <w:sz w:val="20"/>
+          <w:szCs w:val="20"/>
+        </w:rPr>
+        <w:t>e</w:t>
       </w:r>
       <w:r>
         <w:rPr>
@@ -4964,64 +4910,26 @@
           <w:sz w:val="20"/>
           <w:szCs w:val="20"/>
         </w:rPr>
-        <w:t xml:space="preserve">FirstName </w:t>
-      </w:r>
-      <w:r>
-        <w:rPr>
-          <w:rFonts w:ascii="Courier New" w:hAnsi="Courier New" w:cs="Courier New"/>
-          <w:noProof/>
-          <w:color w:val="808080"/>
-          <w:sz w:val="20"/>
-          <w:szCs w:val="20"/>
-        </w:rPr>
-        <w:t>+</w:t>
-      </w:r>
-      <w:r>
-        <w:rPr>
-          <w:rFonts w:ascii="Courier New" w:hAnsi="Courier New" w:cs="Courier New"/>
-          <w:noProof/>
-          <w:sz w:val="20"/>
-          <w:szCs w:val="20"/>
-        </w:rPr>
-        <w:t xml:space="preserve"> </w:t>
-      </w:r>
-      <w:r>
-        <w:rPr>
-          <w:rFonts w:ascii="Courier New" w:hAnsi="Courier New" w:cs="Courier New"/>
-          <w:noProof/>
-          <w:color w:val="FF0000"/>
-          <w:sz w:val="20"/>
-          <w:szCs w:val="20"/>
-        </w:rPr>
-        <w:t>' '</w:t>
-      </w:r>
-      <w:r>
-        <w:rPr>
-          <w:rFonts w:ascii="Courier New" w:hAnsi="Courier New" w:cs="Courier New"/>
-          <w:noProof/>
-          <w:sz w:val="20"/>
-          <w:szCs w:val="20"/>
-        </w:rPr>
-        <w:t xml:space="preserve"> </w:t>
-      </w:r>
-      <w:r>
-        <w:rPr>
-          <w:rFonts w:ascii="Courier New" w:hAnsi="Courier New" w:cs="Courier New"/>
-          <w:noProof/>
-          <w:color w:val="808080"/>
-          <w:sz w:val="20"/>
-          <w:szCs w:val="20"/>
-        </w:rPr>
-        <w:t>+</w:t>
-      </w:r>
-      <w:r>
-        <w:rPr>
-          <w:rFonts w:ascii="Courier New" w:hAnsi="Courier New" w:cs="Courier New"/>
-          <w:noProof/>
-          <w:sz w:val="20"/>
-          <w:szCs w:val="20"/>
-        </w:rPr>
-        <w:t xml:space="preserve"> m</w:t>
+        <w:t>FirstName</w:t>
+      </w:r>
+      <w:r>
+        <w:rPr>
+          <w:rFonts w:ascii="Courier New" w:hAnsi="Courier New" w:cs="Courier New"/>
+          <w:noProof/>
+          <w:color w:val="0000FF"/>
+          <w:sz w:val="20"/>
+          <w:szCs w:val="20"/>
+        </w:rPr>
+        <w:t xml:space="preserve"> + ' ' + </w:t>
+      </w:r>
+      <w:r>
+        <w:rPr>
+          <w:rFonts w:ascii="Courier New" w:hAnsi="Courier New" w:cs="Courier New"/>
+          <w:noProof/>
+          <w:sz w:val="20"/>
+          <w:szCs w:val="20"/>
+        </w:rPr>
+        <w:t>m</w:t>
       </w:r>
       <w:r>
         <w:rPr>
@@ -5392,7 +5300,18 @@
           <w:sz w:val="20"/>
           <w:szCs w:val="20"/>
         </w:rPr>
-        <w:t xml:space="preserve">Name </w:t>
+        <w:t>N</w:t>
+      </w:r>
+      <w:bookmarkStart w:id="0" w:name="_GoBack"/>
+      <w:bookmarkEnd w:id="0"/>
+      <w:r>
+        <w:rPr>
+          <w:rFonts w:ascii="Courier New" w:hAnsi="Courier New" w:cs="Courier New"/>
+          <w:noProof/>
+          <w:sz w:val="20"/>
+          <w:szCs w:val="20"/>
+        </w:rPr>
+        <w:t xml:space="preserve">ame </w:t>
       </w:r>
       <w:r>
         <w:rPr>
@@ -5562,17 +5481,7 @@
           <w:sz w:val="20"/>
           <w:szCs w:val="20"/>
         </w:rPr>
-        <w:t xml:space="preserve">INNER </w:t>
-      </w:r>
-      <w:r>
-        <w:rPr>
-          <w:rFonts w:ascii="Courier New" w:hAnsi="Courier New" w:cs="Courier New"/>
-          <w:noProof/>
-          <w:color w:val="808080"/>
-          <w:sz w:val="20"/>
-          <w:szCs w:val="20"/>
-        </w:rPr>
-        <w:t>JOIN</w:t>
+        <w:t>INNER JOIN</w:t>
       </w:r>
     </w:p>
     <w:p>
@@ -5900,8 +5809,6 @@
         </w:rPr>
         <w:t>HireDate</w:t>
       </w:r>
-      <w:bookmarkStart w:id="0" w:name="_GoBack"/>
-      <w:bookmarkEnd w:id="0"/>
     </w:p>
     <w:sectPr>
       <w:pgSz w:w="12240" w:h="15840"/>
@@ -5915,7 +5822,7 @@
 
 <file path=word/numbering.xml><?xml version="1.0" encoding="utf-8"?>
 <w:numbering xmlns:wpc="http://schemas.microsoft.com/office/word/2010/wordprocessingCanvas" xmlns:mc="http://schemas.openxmlformats.org/markup-compatibility/2006" xmlns:o="urn:schemas-microsoft-com:office:office" xmlns:r="http://schemas.openxmlformats.org/officeDocument/2006/relationships" xmlns:m="http://schemas.openxmlformats.org/officeDocument/2006/math" xmlns:v="urn:schemas-microsoft-com:vml" xmlns:wp14="http://schemas.microsoft.com/office/word/2010/wordprocessingDrawing" xmlns:wp="http://schemas.openxmlformats.org/drawingml/2006/wordprocessingDrawing" xmlns:w10="urn:schemas-microsoft-com:office:word" xmlns:w="http://schemas.openxmlformats.org/wordprocessingml/2006/main" xmlns:w14="http://schemas.microsoft.com/office/word/2010/wordml" xmlns:w15="http://schemas.microsoft.com/office/word/2012/wordml" xmlns:wpg="http://schemas.microsoft.com/office/word/2010/wordprocessingGroup" xmlns:wpi="http://schemas.microsoft.com/office/word/2010/wordprocessingInk" xmlns:wne="http://schemas.microsoft.com/office/word/2006/wordml" xmlns:wps="http://schemas.microsoft.com/office/word/2010/wordprocessingShape" mc:Ignorable="w14 w15 wp14">
-  <w:abstractNum w:abstractNumId="0">
+  <w:abstractNum w:abstractNumId="0" w15:restartNumberingAfterBreak="0">
     <w:nsid w:val="1C313BED"/>
     <w:multiLevelType w:val="hybridMultilevel"/>
     <w:tmpl w:val="224C0112"/>
@@ -6005,7 +5912,7 @@
       </w:pPr>
     </w:lvl>
   </w:abstractNum>
-  <w:abstractNum w:abstractNumId="1">
+  <w:abstractNum w:abstractNumId="1" w15:restartNumberingAfterBreak="0">
     <w:nsid w:val="4A1B2F12"/>
     <w:multiLevelType w:val="hybridMultilevel"/>
     <w:tmpl w:val="1D3AA840"/>
@@ -6091,7 +5998,7 @@
       </w:pPr>
     </w:lvl>
   </w:abstractNum>
-  <w:abstractNum w:abstractNumId="2">
+  <w:abstractNum w:abstractNumId="2" w15:restartNumberingAfterBreak="0">
     <w:nsid w:val="51C37513"/>
     <w:multiLevelType w:val="hybridMultilevel"/>
     <w:tmpl w:val="46082158"/>
@@ -6177,7 +6084,7 @@
       </w:pPr>
     </w:lvl>
   </w:abstractNum>
-  <w:abstractNum w:abstractNumId="3">
+  <w:abstractNum w:abstractNumId="3" w15:restartNumberingAfterBreak="0">
     <w:nsid w:val="6C4679D6"/>
     <w:multiLevelType w:val="hybridMultilevel"/>
     <w:tmpl w:val="208C0F16"/>
@@ -6678,6 +6585,7 @@
   <w:style w:type="character" w:default="1" w:styleId="DefaultParagraphFont">
     <w:name w:val="Default Paragraph Font"/>
     <w:uiPriority w:val="1"/>
+    <w:semiHidden/>
     <w:unhideWhenUsed/>
   </w:style>
   <w:style w:type="table" w:default="1" w:styleId="TableNormal">

</xml_diff>